<commit_message>
docs: actualizacion en contenido de documentos
</commit_message>
<xml_diff>
--- a/documentos/01. INICIO/20251002_Acta-de-Constitución_v1.0.0.docx
+++ b/documentos/01. INICIO/20251002_Acta-de-Constitución_v1.0.0.docx
@@ -257,16 +257,14 @@
               </w:rPr>
               <w:t xml:space="preserve">Proyecto </w:t>
             </w:r>
-            <w:proofErr w:type="spellStart"/>
-            <w:r>
-              <w:rPr>
-                <w:rFonts w:ascii="Arial" w:hAnsi="Arial" w:cs="Arial"/>
-                <w:sz w:val="20"/>
-                <w:szCs w:val="20"/>
-              </w:rPr>
-              <w:t>Tecnologico</w:t>
-            </w:r>
-            <w:proofErr w:type="spellEnd"/>
+            <w:r>
+              <w:rPr>
+                <w:rFonts w:ascii="Arial" w:hAnsi="Arial" w:cs="Arial"/>
+                <w:sz w:val="20"/>
+                <w:szCs w:val="20"/>
+              </w:rPr>
+              <w:t>tecnológico</w:t>
+            </w:r>
           </w:p>
         </w:tc>
       </w:tr>
@@ -389,15 +387,7 @@
                 <w:sz w:val="20"/>
                 <w:szCs w:val="20"/>
               </w:rPr>
-              <w:t xml:space="preserve">Ing. </w:t>
-            </w:r>
-            <w:r>
-              <w:rPr>
-                <w:rFonts w:ascii="Arial" w:hAnsi="Arial" w:cs="Arial"/>
-                <w:sz w:val="20"/>
-                <w:szCs w:val="20"/>
-              </w:rPr>
-              <w:t>Gamarra</w:t>
+              <w:t>Ing. Daniel Gamarra</w:t>
             </w:r>
           </w:p>
         </w:tc>
@@ -459,54 +449,8 @@
                 <w:sz w:val="20"/>
                 <w:szCs w:val="20"/>
               </w:rPr>
-              <w:t xml:space="preserve">Aliaga </w:t>
-            </w:r>
-            <w:proofErr w:type="spellStart"/>
-            <w:r>
-              <w:rPr>
-                <w:rFonts w:ascii="Arial" w:hAnsi="Arial" w:cs="Arial"/>
-                <w:sz w:val="20"/>
-                <w:szCs w:val="20"/>
-              </w:rPr>
-              <w:t>Aliaga</w:t>
-            </w:r>
-            <w:proofErr w:type="spellEnd"/>
-            <w:r>
-              <w:rPr>
-                <w:rFonts w:ascii="Arial" w:hAnsi="Arial" w:cs="Arial"/>
-                <w:sz w:val="20"/>
-                <w:szCs w:val="20"/>
-              </w:rPr>
-              <w:t xml:space="preserve"> </w:t>
-            </w:r>
-            <w:proofErr w:type="spellStart"/>
-            <w:r>
-              <w:rPr>
-                <w:rFonts w:ascii="Arial" w:hAnsi="Arial" w:cs="Arial"/>
-                <w:sz w:val="20"/>
-                <w:szCs w:val="20"/>
-              </w:rPr>
-              <w:t>Edivan</w:t>
-            </w:r>
-            <w:proofErr w:type="spellEnd"/>
-            <w:r>
-              <w:rPr>
-                <w:rFonts w:ascii="Arial" w:hAnsi="Arial" w:cs="Arial"/>
-                <w:sz w:val="20"/>
-                <w:szCs w:val="20"/>
-              </w:rPr>
-              <w:t xml:space="preserve"> </w:t>
-            </w:r>
-            <w:proofErr w:type="spellStart"/>
-            <w:r>
-              <w:rPr>
-                <w:rFonts w:ascii="Arial" w:hAnsi="Arial" w:cs="Arial"/>
-                <w:sz w:val="20"/>
-                <w:szCs w:val="20"/>
-              </w:rPr>
-              <w:t>Deyser</w:t>
-            </w:r>
-            <w:proofErr w:type="spellEnd"/>
+              <w:t>-</w:t>
+            </w:r>
           </w:p>
         </w:tc>
       </w:tr>
@@ -567,25 +511,7 @@
                 <w:sz w:val="20"/>
                 <w:szCs w:val="20"/>
               </w:rPr>
-              <w:t xml:space="preserve">Palomino </w:t>
-            </w:r>
-            <w:proofErr w:type="spellStart"/>
-            <w:r>
-              <w:rPr>
-                <w:rFonts w:ascii="Arial" w:hAnsi="Arial" w:cs="Arial"/>
-                <w:sz w:val="20"/>
-                <w:szCs w:val="20"/>
-              </w:rPr>
-              <w:t>Julian</w:t>
-            </w:r>
-            <w:proofErr w:type="spellEnd"/>
-            <w:r>
-              <w:rPr>
-                <w:rFonts w:ascii="Arial" w:hAnsi="Arial" w:cs="Arial"/>
-                <w:sz w:val="20"/>
-                <w:szCs w:val="20"/>
-              </w:rPr>
-              <w:t xml:space="preserve"> Dany</w:t>
+              <w:t>Palomino Julian Dany</w:t>
             </w:r>
           </w:p>
         </w:tc>
@@ -917,27 +843,7 @@
                 <w:szCs w:val="20"/>
                 <w:lang w:val="es-CO"/>
               </w:rPr>
-              <w:t>El propósito de "</w:t>
-            </w:r>
-            <w:proofErr w:type="spellStart"/>
-            <w:r>
-              <w:rPr>
-                <w:rFonts w:ascii="Arial" w:hAnsi="Arial" w:cs="Arial"/>
-                <w:sz w:val="20"/>
-                <w:szCs w:val="20"/>
-                <w:lang w:val="es-CO"/>
-              </w:rPr>
-              <w:t>AcadWrite</w:t>
-            </w:r>
-            <w:proofErr w:type="spellEnd"/>
-            <w:r>
-              <w:rPr>
-                <w:rFonts w:ascii="Arial" w:hAnsi="Arial" w:cs="Arial"/>
-                <w:sz w:val="20"/>
-                <w:szCs w:val="20"/>
-                <w:lang w:val="es-CO"/>
-              </w:rPr>
-              <w:t>" es transformar la retroalimentación académica, centralizando la corrección, validación y verificación de trabajos escritos en una única plataforma. Asimismo, se busca mejorar la calidad de la producción académica al facilitar que los estudiantes entreguen trabajos de alta calidad, al tiempo que se optimiza el tiempo y el esfuerzo de los docentes.</w:t>
+              <w:t>El propósito de "AcadWrite" es transformar la retroalimentación académica, centralizando la corrección, validación y verificación de trabajos escritos en una única plataforma. Asimismo, se busca mejorar la calidad de la producción académica al facilitar que los estudiantes entreguen trabajos de alta calidad, al tiempo que se optimiza el tiempo y el esfuerzo de los docentes.</w:t>
             </w:r>
           </w:p>
           <w:p>
@@ -961,27 +867,7 @@
                 <w:szCs w:val="20"/>
                 <w:lang w:val="es-CO"/>
               </w:rPr>
-              <w:t>Este proyecto justifica a la necesidad de unificar las diversas tareas de revisión académica. Hoy en día, estudiantes y docentes pierden incontables horas en tareas repetitivas como la corrección manual de gramática y la verificación de plagio, utilizando múltiples herramientas. "</w:t>
-            </w:r>
-            <w:proofErr w:type="spellStart"/>
-            <w:r>
-              <w:rPr>
-                <w:rFonts w:ascii="Arial" w:hAnsi="Arial" w:cs="Arial"/>
-                <w:sz w:val="20"/>
-                <w:szCs w:val="20"/>
-                <w:lang w:val="es-CO"/>
-              </w:rPr>
-              <w:t>AcadWrite</w:t>
-            </w:r>
-            <w:proofErr w:type="spellEnd"/>
-            <w:r>
-              <w:rPr>
-                <w:rFonts w:ascii="Arial" w:hAnsi="Arial" w:cs="Arial"/>
-                <w:sz w:val="20"/>
-                <w:szCs w:val="20"/>
-                <w:lang w:val="es-CO"/>
-              </w:rPr>
-              <w:t>" aborda esta ineficiencia, integrando funcionalidades clave de corrección lingüística impulsada por IA, detección de plagio y validación de formatos de citas en un sistema único.</w:t>
+              <w:t>Este proyecto justifica a la necesidad de unificar las diversas tareas de revisión académica. Hoy en día, estudiantes y docentes pierden incontables horas en tareas repetitivas como la corrección manual de gramática y la verificación de plagio, utilizando múltiples herramientas. "AcadWrite" aborda esta ineficiencia, integrando funcionalidades clave de corrección lingüística impulsada por IA, detección de plagio y validación de formatos de citas en un sistema único.</w:t>
             </w:r>
           </w:p>
           <w:p>
@@ -1005,27 +891,7 @@
                 <w:szCs w:val="20"/>
                 <w:lang w:val="es-CO"/>
               </w:rPr>
-              <w:t xml:space="preserve">La implementación del </w:t>
-            </w:r>
-            <w:proofErr w:type="spellStart"/>
-            <w:r>
-              <w:rPr>
-                <w:rFonts w:ascii="Arial" w:hAnsi="Arial" w:cs="Arial"/>
-                <w:sz w:val="20"/>
-                <w:szCs w:val="20"/>
-                <w:lang w:val="es-CO"/>
-              </w:rPr>
-              <w:t>stack</w:t>
-            </w:r>
-            <w:proofErr w:type="spellEnd"/>
-            <w:r>
-              <w:rPr>
-                <w:rFonts w:ascii="Arial" w:hAnsi="Arial" w:cs="Arial"/>
-                <w:sz w:val="20"/>
-                <w:szCs w:val="20"/>
-                <w:lang w:val="es-CO"/>
-              </w:rPr>
-              <w:t xml:space="preserve"> tecnológico MERN garantiza una arquitectura escalable y eficiente para un desarrollo ágil. Este enfoque garantiza la originalidad y la calidad de los trabajos, aportando un valor tangible a la integridad académica.</w:t>
+              <w:t>La implementación del stack tecnológico MERN garantiza una arquitectura escalable y eficiente para un desarrollo ágil. Este enfoque garantiza la originalidad y la calidad de los trabajos, aportando un valor tangible a la integridad académica.</w:t>
             </w:r>
           </w:p>
         </w:tc>
@@ -1105,67 +971,7 @@
                 <w:szCs w:val="20"/>
                 <w:lang w:val="es-CO"/>
               </w:rPr>
-              <w:t xml:space="preserve">El proyecto </w:t>
-            </w:r>
-            <w:proofErr w:type="spellStart"/>
-            <w:r>
-              <w:rPr>
-                <w:rFonts w:ascii="Arial" w:hAnsi="Arial" w:cs="Arial"/>
-                <w:sz w:val="20"/>
-                <w:szCs w:val="20"/>
-                <w:lang w:val="es-CO"/>
-              </w:rPr>
-              <w:t>AcadWrite</w:t>
-            </w:r>
-            <w:proofErr w:type="spellEnd"/>
-            <w:r>
-              <w:rPr>
-                <w:rFonts w:ascii="Arial" w:hAnsi="Arial" w:cs="Arial"/>
-                <w:sz w:val="20"/>
-                <w:szCs w:val="20"/>
-                <w:lang w:val="es-CO"/>
-              </w:rPr>
-              <w:t xml:space="preserve"> contempla el diseño e implementación de una plataforma web académica desarrollada con la arquitectura MERN </w:t>
-            </w:r>
-            <w:proofErr w:type="spellStart"/>
-            <w:r>
-              <w:rPr>
-                <w:rFonts w:ascii="Arial" w:hAnsi="Arial" w:cs="Arial"/>
-                <w:sz w:val="20"/>
-                <w:szCs w:val="20"/>
-                <w:lang w:val="es-CO"/>
-              </w:rPr>
-              <w:t>Stack</w:t>
-            </w:r>
-            <w:proofErr w:type="spellEnd"/>
-            <w:r>
-              <w:rPr>
-                <w:rFonts w:ascii="Arial" w:hAnsi="Arial" w:cs="Arial"/>
-                <w:sz w:val="20"/>
-                <w:szCs w:val="20"/>
-                <w:lang w:val="es-CO"/>
-              </w:rPr>
-              <w:t xml:space="preserve"> (MongoDB, Express, </w:t>
-            </w:r>
-            <w:proofErr w:type="spellStart"/>
-            <w:r>
-              <w:rPr>
-                <w:rFonts w:ascii="Arial" w:hAnsi="Arial" w:cs="Arial"/>
-                <w:sz w:val="20"/>
-                <w:szCs w:val="20"/>
-                <w:lang w:val="es-CO"/>
-              </w:rPr>
-              <w:t>React</w:t>
-            </w:r>
-            <w:proofErr w:type="spellEnd"/>
-            <w:r>
-              <w:rPr>
-                <w:rFonts w:ascii="Arial" w:hAnsi="Arial" w:cs="Arial"/>
-                <w:sz w:val="20"/>
-                <w:szCs w:val="20"/>
-                <w:lang w:val="es-CO"/>
-              </w:rPr>
-              <w:t xml:space="preserve"> y Node.js). El sistema integrará módulos de corrección lingüística, verificación de plagio, validación de normas de citación y análisis de coherencia, todo apoyado en inteligencia artificial. Su desarrollo se gestionará bajo metodologías ágiles, con el objetivo de entregar una solución accesible, segura y escalable para optimizar la revisión académica, facilitando la labor docente y mejorando la calidad de los trabajos estudiantiles.</w:t>
+              <w:t>El proyecto AcadWrite contempla el diseño e implementación de una plataforma web académica desarrollada con la arquitectura MERN Stack (MongoDB, Express, React y Node.js). El sistema integrará módulos de corrección lingüística, verificación de plagio, validación de normas de citación y análisis de coherencia, todo apoyado en inteligencia artificial. Su desarrollo se gestionará bajo metodologías ágiles, con el objetivo de entregar una solución accesible, segura y escalable para optimizar la revisión académica, facilitando la labor docente y mejorando la calidad de los trabajos estudiantiles.</w:t>
             </w:r>
           </w:p>
         </w:tc>
@@ -1428,7 +1234,6 @@
                 <w:lang w:val="es-ES"/>
               </w:rPr>
             </w:pPr>
-            <w:proofErr w:type="spellStart"/>
             <w:r>
               <w:rPr>
                 <w:rFonts w:ascii="Arial" w:hAnsi="Arial" w:cs="Arial"/>
@@ -1436,17 +1241,7 @@
                 <w:szCs w:val="20"/>
                 <w:lang w:val="es-ES"/>
               </w:rPr>
-              <w:t>Dashboard</w:t>
-            </w:r>
-            <w:proofErr w:type="spellEnd"/>
-            <w:r>
-              <w:rPr>
-                <w:rFonts w:ascii="Arial" w:hAnsi="Arial" w:cs="Arial"/>
-                <w:sz w:val="20"/>
-                <w:szCs w:val="20"/>
-                <w:lang w:val="es-ES"/>
-              </w:rPr>
-              <w:t xml:space="preserve"> de Estadísticas</w:t>
+              <w:t>Dashboard de Estadísticas</w:t>
             </w:r>
           </w:p>
           <w:p>
@@ -1510,27 +1305,7 @@
                 <w:szCs w:val="20"/>
                 <w:lang w:val="es-ES"/>
               </w:rPr>
-              <w:t xml:space="preserve">Desarrollo del </w:t>
-            </w:r>
-            <w:proofErr w:type="spellStart"/>
-            <w:r>
-              <w:rPr>
-                <w:rFonts w:ascii="Arial" w:hAnsi="Arial" w:cs="Arial"/>
-                <w:sz w:val="20"/>
-                <w:szCs w:val="20"/>
-                <w:lang w:val="es-ES"/>
-              </w:rPr>
-              <w:t>backend</w:t>
-            </w:r>
-            <w:proofErr w:type="spellEnd"/>
-            <w:r>
-              <w:rPr>
-                <w:rFonts w:ascii="Arial" w:hAnsi="Arial" w:cs="Arial"/>
-                <w:sz w:val="20"/>
-                <w:szCs w:val="20"/>
-                <w:lang w:val="es-ES"/>
-              </w:rPr>
-              <w:t xml:space="preserve"> en Node.js con Express.js y conexión a MongoDB.</w:t>
+              <w:t>Desarrollo del backend en Node.js con Express.js y conexión a MongoDB.</w:t>
             </w:r>
           </w:p>
           <w:p>
@@ -1556,27 +1331,7 @@
                 <w:szCs w:val="20"/>
                 <w:lang w:val="es-ES"/>
               </w:rPr>
-              <w:t xml:space="preserve">Desarrollo del </w:t>
-            </w:r>
-            <w:proofErr w:type="spellStart"/>
-            <w:r>
-              <w:rPr>
-                <w:rFonts w:ascii="Arial" w:hAnsi="Arial" w:cs="Arial"/>
-                <w:sz w:val="20"/>
-                <w:szCs w:val="20"/>
-                <w:lang w:val="es-ES"/>
-              </w:rPr>
-              <w:t>frontend</w:t>
-            </w:r>
-            <w:proofErr w:type="spellEnd"/>
-            <w:r>
-              <w:rPr>
-                <w:rFonts w:ascii="Arial" w:hAnsi="Arial" w:cs="Arial"/>
-                <w:sz w:val="20"/>
-                <w:szCs w:val="20"/>
-                <w:lang w:val="es-ES"/>
-              </w:rPr>
-              <w:t xml:space="preserve"> en React.js con diseño responsive.</w:t>
+              <w:t>Desarrollo del frontend en React.js con diseño responsive.</w:t>
             </w:r>
           </w:p>
           <w:p>
@@ -1602,27 +1357,7 @@
                 <w:szCs w:val="20"/>
                 <w:lang w:val="es-ES"/>
               </w:rPr>
-              <w:t xml:space="preserve">Integraciones y </w:t>
-            </w:r>
-            <w:proofErr w:type="spellStart"/>
-            <w:r>
-              <w:rPr>
-                <w:rFonts w:ascii="Arial" w:hAnsi="Arial" w:cs="Arial"/>
-                <w:sz w:val="20"/>
-                <w:szCs w:val="20"/>
-                <w:lang w:val="es-ES"/>
-              </w:rPr>
-              <w:t>APIs</w:t>
-            </w:r>
-            <w:proofErr w:type="spellEnd"/>
-            <w:r>
-              <w:rPr>
-                <w:rFonts w:ascii="Arial" w:hAnsi="Arial" w:cs="Arial"/>
-                <w:sz w:val="20"/>
-                <w:szCs w:val="20"/>
-                <w:lang w:val="es-ES"/>
-              </w:rPr>
-              <w:t xml:space="preserve"> Externas</w:t>
+              <w:t>Integraciones y APIs Externas</w:t>
             </w:r>
           </w:p>
           <w:p>
@@ -1895,27 +1630,7 @@
                 <w:szCs w:val="20"/>
                 <w:lang w:val="es-ES"/>
               </w:rPr>
-              <w:t xml:space="preserve">Lanzamiento inicial de una versión beta para un grupo limitado de usuarios, con el objetivo de recopilar </w:t>
-            </w:r>
-            <w:proofErr w:type="spellStart"/>
-            <w:r>
-              <w:rPr>
-                <w:rFonts w:ascii="Arial" w:hAnsi="Arial" w:cs="Arial"/>
-                <w:sz w:val="20"/>
-                <w:szCs w:val="20"/>
-                <w:lang w:val="es-ES"/>
-              </w:rPr>
-              <w:t>feedback</w:t>
-            </w:r>
-            <w:proofErr w:type="spellEnd"/>
-            <w:r>
-              <w:rPr>
-                <w:rFonts w:ascii="Arial" w:hAnsi="Arial" w:cs="Arial"/>
-                <w:sz w:val="20"/>
-                <w:szCs w:val="20"/>
-                <w:lang w:val="es-ES"/>
-              </w:rPr>
-              <w:t xml:space="preserve"> y realizar ajustes antes del lanzamiento oficial.</w:t>
+              <w:t>Lanzamiento inicial de una versión beta para un grupo limitado de usuarios, con el objetivo de recopilar feedback y realizar ajustes antes del lanzamiento oficial.</w:t>
             </w:r>
           </w:p>
           <w:p>
@@ -2047,27 +1762,7 @@
                 <w:sz w:val="20"/>
                 <w:szCs w:val="20"/>
               </w:rPr>
-              <w:t xml:space="preserve">El proyecto </w:t>
-            </w:r>
-            <w:proofErr w:type="spellStart"/>
-            <w:r>
-              <w:rPr>
-                <w:rFonts w:ascii="Arial" w:eastAsia="Calibri" w:hAnsi="Arial" w:cs="Arial"/>
-                <w:bCs/>
-                <w:sz w:val="20"/>
-                <w:szCs w:val="20"/>
-              </w:rPr>
-              <w:t>AcadWrite</w:t>
-            </w:r>
-            <w:proofErr w:type="spellEnd"/>
-            <w:r>
-              <w:rPr>
-                <w:rFonts w:ascii="Arial" w:eastAsia="Calibri" w:hAnsi="Arial" w:cs="Arial"/>
-                <w:bCs/>
-                <w:sz w:val="20"/>
-                <w:szCs w:val="20"/>
-              </w:rPr>
-              <w:t xml:space="preserve"> tiene como resultado esperado la puesta en marcha de una plataforma web accesible y funcional que centralice los procesos de revisión académica en un único entorno. Se espera lograr una herramienta confiable que permita a estudiantes producir trabajos de mayor calidad y a docentes optimizar el tiempo de evaluación, asegurando una experiencia académica más eficiente, transparente y alineada a estándares de integridad.</w:t>
+              <w:t>El proyecto AcadWrite tiene como resultado esperado la puesta en marcha de una plataforma web accesible y funcional que centralice los procesos de revisión académica en un único entorno. Se espera lograr una herramienta confiable que permita a estudiantes producir trabajos de mayor calidad y a docentes optimizar el tiempo de evaluación, asegurando una experiencia académica más eficiente, transparente y alineada a estándares de integridad.</w:t>
             </w:r>
           </w:p>
           <w:p>
@@ -2207,27 +1902,7 @@
                 <w:sz w:val="20"/>
                 <w:szCs w:val="20"/>
               </w:rPr>
-              <w:t xml:space="preserve">Escalabilidad tecnológica y sostenibilidad, al estar basado en MERN </w:t>
-            </w:r>
-            <w:proofErr w:type="spellStart"/>
-            <w:r>
-              <w:rPr>
-                <w:rFonts w:ascii="Arial" w:eastAsia="Calibri" w:hAnsi="Arial" w:cs="Arial"/>
-                <w:bCs/>
-                <w:sz w:val="20"/>
-                <w:szCs w:val="20"/>
-              </w:rPr>
-              <w:t>Stack</w:t>
-            </w:r>
-            <w:proofErr w:type="spellEnd"/>
-            <w:r>
-              <w:rPr>
-                <w:rFonts w:ascii="Arial" w:eastAsia="Calibri" w:hAnsi="Arial" w:cs="Arial"/>
-                <w:bCs/>
-                <w:sz w:val="20"/>
-                <w:szCs w:val="20"/>
-              </w:rPr>
-              <w:t xml:space="preserve"> y metodologías ágiles que facilitan futuras mejoras.</w:t>
+              <w:t>Escalabilidad tecnológica y sostenibilidad, al estar basado en MERN Stack y metodologías ágiles que facilitan futuras mejoras.</w:t>
             </w:r>
           </w:p>
           <w:p>
@@ -2648,23 +2323,13 @@
                 <w:szCs w:val="20"/>
               </w:rPr>
             </w:pPr>
-            <w:proofErr w:type="spellStart"/>
-            <w:r>
-              <w:rPr>
-                <w:rFonts w:ascii="Arial" w:hAnsi="Arial" w:cs="Arial"/>
-                <w:sz w:val="20"/>
-                <w:szCs w:val="20"/>
-              </w:rPr>
-              <w:t>Dashboard</w:t>
-            </w:r>
-            <w:proofErr w:type="spellEnd"/>
-            <w:r>
-              <w:rPr>
-                <w:rFonts w:ascii="Arial" w:hAnsi="Arial" w:cs="Arial"/>
-                <w:sz w:val="20"/>
-                <w:szCs w:val="20"/>
-              </w:rPr>
-              <w:t xml:space="preserve"> de estadísticas</w:t>
+            <w:r>
+              <w:rPr>
+                <w:rFonts w:ascii="Arial" w:hAnsi="Arial" w:cs="Arial"/>
+                <w:sz w:val="20"/>
+                <w:szCs w:val="20"/>
+              </w:rPr>
+              <w:t>Dashboard de estadísticas</w:t>
             </w:r>
           </w:p>
         </w:tc>
@@ -2922,27 +2587,7 @@
                 <w:szCs w:val="20"/>
                 <w:lang w:val="es-ES"/>
               </w:rPr>
-              <w:t xml:space="preserve">Finalización de la Planificación (15/09/2025): Backlog priorizado y cronograma de </w:t>
-            </w:r>
-            <w:proofErr w:type="spellStart"/>
-            <w:r>
-              <w:rPr>
-                <w:rFonts w:ascii="Arial" w:hAnsi="Arial" w:cs="Arial"/>
-                <w:sz w:val="20"/>
-                <w:szCs w:val="20"/>
-                <w:lang w:val="es-ES"/>
-              </w:rPr>
-              <w:t>sprints</w:t>
-            </w:r>
-            <w:proofErr w:type="spellEnd"/>
-            <w:r>
-              <w:rPr>
-                <w:rFonts w:ascii="Arial" w:hAnsi="Arial" w:cs="Arial"/>
-                <w:sz w:val="20"/>
-                <w:szCs w:val="20"/>
-                <w:lang w:val="es-ES"/>
-              </w:rPr>
-              <w:t xml:space="preserve"> definidos.</w:t>
+              <w:t>Finalización de la Planificación (15/09/2025): Backlog priorizado y cronograma de sprints definidos.</w:t>
             </w:r>
           </w:p>
           <w:p>
@@ -3072,27 +2717,7 @@
                 <w:szCs w:val="20"/>
                 <w:lang w:val="es-ES"/>
               </w:rPr>
-              <w:t xml:space="preserve">Cierre del Sprint 5 (noviembre 2025): Disponibilidad de </w:t>
-            </w:r>
-            <w:proofErr w:type="spellStart"/>
-            <w:r>
-              <w:rPr>
-                <w:rFonts w:ascii="Arial" w:hAnsi="Arial" w:cs="Arial"/>
-                <w:sz w:val="20"/>
-                <w:szCs w:val="20"/>
-                <w:lang w:val="es-ES"/>
-              </w:rPr>
-              <w:t>dashboards</w:t>
-            </w:r>
-            <w:proofErr w:type="spellEnd"/>
-            <w:r>
-              <w:rPr>
-                <w:rFonts w:ascii="Arial" w:hAnsi="Arial" w:cs="Arial"/>
-                <w:sz w:val="20"/>
-                <w:szCs w:val="20"/>
-                <w:lang w:val="es-ES"/>
-              </w:rPr>
-              <w:t xml:space="preserve"> de métricas y estadísticas de errores.</w:t>
+              <w:t>Cierre del Sprint 5 (noviembre 2025): Disponibilidad de dashboards de métricas y estadísticas de errores.</w:t>
             </w:r>
           </w:p>
           <w:p>
@@ -3118,27 +2743,7 @@
                 <w:szCs w:val="20"/>
                 <w:lang w:val="es-ES"/>
               </w:rPr>
-              <w:t xml:space="preserve">Entrega de Accesibilidad y Diseño Responsive (noviembre 2025): Plataforma ajustada a criterios de accesibilidad y responsive </w:t>
-            </w:r>
-            <w:proofErr w:type="spellStart"/>
-            <w:r>
-              <w:rPr>
-                <w:rFonts w:ascii="Arial" w:hAnsi="Arial" w:cs="Arial"/>
-                <w:sz w:val="20"/>
-                <w:szCs w:val="20"/>
-                <w:lang w:val="es-ES"/>
-              </w:rPr>
-              <w:t>design</w:t>
-            </w:r>
-            <w:proofErr w:type="spellEnd"/>
-            <w:r>
-              <w:rPr>
-                <w:rFonts w:ascii="Arial" w:hAnsi="Arial" w:cs="Arial"/>
-                <w:sz w:val="20"/>
-                <w:szCs w:val="20"/>
-                <w:lang w:val="es-ES"/>
-              </w:rPr>
-              <w:t>.</w:t>
+              <w:t>Entrega de Accesibilidad y Diseño Responsive (noviembre 2025): Plataforma ajustada a criterios de accesibilidad y responsive design.</w:t>
             </w:r>
           </w:p>
           <w:p>
@@ -3164,27 +2769,7 @@
                 <w:szCs w:val="20"/>
                 <w:lang w:val="es-ES"/>
               </w:rPr>
-              <w:t xml:space="preserve">Lanzamiento en Producción (fines de noviembre 2025): Despliegue oficial de la plataforma </w:t>
-            </w:r>
-            <w:proofErr w:type="spellStart"/>
-            <w:r>
-              <w:rPr>
-                <w:rFonts w:ascii="Arial" w:hAnsi="Arial" w:cs="Arial"/>
-                <w:sz w:val="20"/>
-                <w:szCs w:val="20"/>
-                <w:lang w:val="es-ES"/>
-              </w:rPr>
-              <w:t>AcadWrite</w:t>
-            </w:r>
-            <w:proofErr w:type="spellEnd"/>
-            <w:r>
-              <w:rPr>
-                <w:rFonts w:ascii="Arial" w:hAnsi="Arial" w:cs="Arial"/>
-                <w:sz w:val="20"/>
-                <w:szCs w:val="20"/>
-                <w:lang w:val="es-ES"/>
-              </w:rPr>
-              <w:t xml:space="preserve"> y entrega de documentación final.</w:t>
+              <w:t>Lanzamiento en Producción (fines de noviembre 2025): Despliegue oficial de la plataforma AcadWrite y entrega de documentación final.</w:t>
             </w:r>
           </w:p>
         </w:tc>
@@ -3279,27 +2864,7 @@
                 <w:szCs w:val="20"/>
                 <w:lang w:val="es-ES"/>
               </w:rPr>
-              <w:t xml:space="preserve">Integración de componentes MERN: Fallos en la interoperabilidad entre MongoDB, Express, </w:t>
-            </w:r>
-            <w:proofErr w:type="spellStart"/>
-            <w:r>
-              <w:rPr>
-                <w:rFonts w:ascii="Arial" w:hAnsi="Arial" w:cs="Arial"/>
-                <w:sz w:val="20"/>
-                <w:szCs w:val="20"/>
-                <w:lang w:val="es-ES"/>
-              </w:rPr>
-              <w:t>React</w:t>
-            </w:r>
-            <w:proofErr w:type="spellEnd"/>
-            <w:r>
-              <w:rPr>
-                <w:rFonts w:ascii="Arial" w:hAnsi="Arial" w:cs="Arial"/>
-                <w:sz w:val="20"/>
-                <w:szCs w:val="20"/>
-                <w:lang w:val="es-ES"/>
-              </w:rPr>
-              <w:t xml:space="preserve"> y Node.js, o con servicios externos (n8n, librerías de accesibilidad).</w:t>
+              <w:t>Integración de componentes MERN: Fallos en la interoperabilidad entre MongoDB, Express, React y Node.js, o con servicios externos (n8n, librerías de accesibilidad).</w:t>
             </w:r>
           </w:p>
           <w:p>
@@ -3424,27 +2989,7 @@
                 <w:szCs w:val="20"/>
                 <w:lang w:val="es-ES"/>
               </w:rPr>
-              <w:t xml:space="preserve">Retrasos en </w:t>
-            </w:r>
-            <w:proofErr w:type="spellStart"/>
-            <w:r>
-              <w:rPr>
-                <w:rFonts w:ascii="Arial" w:hAnsi="Arial" w:cs="Arial"/>
-                <w:sz w:val="20"/>
-                <w:szCs w:val="20"/>
-                <w:lang w:val="es-ES"/>
-              </w:rPr>
-              <w:t>sprints</w:t>
-            </w:r>
-            <w:proofErr w:type="spellEnd"/>
-            <w:r>
-              <w:rPr>
-                <w:rFonts w:ascii="Arial" w:hAnsi="Arial" w:cs="Arial"/>
-                <w:sz w:val="20"/>
-                <w:szCs w:val="20"/>
-                <w:lang w:val="es-ES"/>
-              </w:rPr>
-              <w:t xml:space="preserve">: Incumplimiento de fechas por estimaciones de esfuerzo inexactas o </w:t>
+              <w:t xml:space="preserve">Retrasos en sprints: Incumplimiento de fechas por estimaciones de esfuerzo inexactas o </w:t>
             </w:r>
             <w:r>
               <w:rPr>
@@ -3506,47 +3051,7 @@
                 <w:szCs w:val="20"/>
                 <w:lang w:val="es-ES"/>
               </w:rPr>
-              <w:t>Alcance creciente (</w:t>
-            </w:r>
-            <w:proofErr w:type="spellStart"/>
-            <w:r>
-              <w:rPr>
-                <w:rFonts w:ascii="Arial" w:hAnsi="Arial" w:cs="Arial"/>
-                <w:sz w:val="20"/>
-                <w:szCs w:val="20"/>
-                <w:lang w:val="es-ES"/>
-              </w:rPr>
-              <w:t>scope</w:t>
-            </w:r>
-            <w:proofErr w:type="spellEnd"/>
-            <w:r>
-              <w:rPr>
-                <w:rFonts w:ascii="Arial" w:hAnsi="Arial" w:cs="Arial"/>
-                <w:sz w:val="20"/>
-                <w:szCs w:val="20"/>
-                <w:lang w:val="es-ES"/>
-              </w:rPr>
-              <w:t xml:space="preserve"> </w:t>
-            </w:r>
-            <w:proofErr w:type="spellStart"/>
-            <w:r>
-              <w:rPr>
-                <w:rFonts w:ascii="Arial" w:hAnsi="Arial" w:cs="Arial"/>
-                <w:sz w:val="20"/>
-                <w:szCs w:val="20"/>
-                <w:lang w:val="es-ES"/>
-              </w:rPr>
-              <w:t>creep</w:t>
-            </w:r>
-            <w:proofErr w:type="spellEnd"/>
-            <w:r>
-              <w:rPr>
-                <w:rFonts w:ascii="Arial" w:hAnsi="Arial" w:cs="Arial"/>
-                <w:sz w:val="20"/>
-                <w:szCs w:val="20"/>
-                <w:lang w:val="es-ES"/>
-              </w:rPr>
-              <w:t>): Solicitud de funcionalidades adicionales no contempladas en el backlog inicial, impactando tiempo y costos.</w:t>
+              <w:t>Alcance creciente (scope creep): Solicitud de funcionalidades adicionales no contempladas en el backlog inicial, impactando tiempo y costos.</w:t>
             </w:r>
           </w:p>
           <w:p>
@@ -3995,10 +3500,10 @@
       </w:tblPr>
       <w:tblGrid>
         <w:gridCol w:w="2263"/>
-        <w:gridCol w:w="2410"/>
+        <w:gridCol w:w="2268"/>
+        <w:gridCol w:w="1985"/>
         <w:gridCol w:w="1559"/>
-        <w:gridCol w:w="1418"/>
-        <w:gridCol w:w="1701"/>
+        <w:gridCol w:w="1276"/>
       </w:tblGrid>
       <w:tr>
         <w:trPr>
@@ -4030,6 +3535,7 @@
                 <w:sz w:val="20"/>
                 <w:szCs w:val="20"/>
               </w:rPr>
+              <w:lastRenderedPageBreak/>
               <w:t xml:space="preserve">Interesados en el proyecto </w:t>
             </w:r>
           </w:p>
@@ -4070,7 +3576,7 @@
         </w:tc>
         <w:tc>
           <w:tcPr>
-            <w:tcW w:w="2410" w:type="dxa"/>
+            <w:tcW w:w="2268" w:type="dxa"/>
             <w:shd w:val="clear" w:color="auto" w:fill="F2F2F2"/>
             <w:vAlign w:val="center"/>
           </w:tcPr>
@@ -4094,6 +3600,35 @@
                 <w:szCs w:val="20"/>
               </w:rPr>
               <w:t>Cargo</w:t>
+            </w:r>
+          </w:p>
+        </w:tc>
+        <w:tc>
+          <w:tcPr>
+            <w:tcW w:w="1985" w:type="dxa"/>
+            <w:shd w:val="clear" w:color="auto" w:fill="F2F2F2"/>
+            <w:vAlign w:val="center"/>
+          </w:tcPr>
+          <w:p>
+            <w:pPr>
+              <w:jc w:val="center"/>
+              <w:rPr>
+                <w:rFonts w:ascii="Arial" w:eastAsia="Calibri" w:hAnsi="Arial" w:cs="Arial"/>
+                <w:b/>
+                <w:i/>
+                <w:sz w:val="20"/>
+                <w:szCs w:val="20"/>
+              </w:rPr>
+            </w:pPr>
+            <w:r>
+              <w:rPr>
+                <w:rFonts w:ascii="Arial" w:eastAsia="Calibri" w:hAnsi="Arial" w:cs="Arial"/>
+                <w:b/>
+                <w:i/>
+                <w:sz w:val="20"/>
+                <w:szCs w:val="20"/>
+              </w:rPr>
+              <w:t xml:space="preserve">Rol </w:t>
             </w:r>
           </w:p>
         </w:tc>
@@ -4101,7 +3636,6 @@
           <w:tcPr>
             <w:tcW w:w="1559" w:type="dxa"/>
             <w:shd w:val="clear" w:color="auto" w:fill="F2F2F2"/>
-            <w:vAlign w:val="center"/>
           </w:tcPr>
           <w:p>
             <w:pPr>
@@ -4122,41 +3656,13 @@
                 <w:sz w:val="20"/>
                 <w:szCs w:val="20"/>
               </w:rPr>
-              <w:t xml:space="preserve">Rol </w:t>
+              <w:t>Teléfono</w:t>
             </w:r>
           </w:p>
         </w:tc>
         <w:tc>
           <w:tcPr>
-            <w:tcW w:w="1418" w:type="dxa"/>
-            <w:shd w:val="clear" w:color="auto" w:fill="F2F2F2"/>
-          </w:tcPr>
-          <w:p>
-            <w:pPr>
-              <w:jc w:val="center"/>
-              <w:rPr>
-                <w:rFonts w:ascii="Arial" w:eastAsia="Calibri" w:hAnsi="Arial" w:cs="Arial"/>
-                <w:b/>
-                <w:i/>
-                <w:sz w:val="20"/>
-                <w:szCs w:val="20"/>
-              </w:rPr>
-            </w:pPr>
-            <w:r>
-              <w:rPr>
-                <w:rFonts w:ascii="Arial" w:eastAsia="Calibri" w:hAnsi="Arial" w:cs="Arial"/>
-                <w:b/>
-                <w:i/>
-                <w:sz w:val="20"/>
-                <w:szCs w:val="20"/>
-              </w:rPr>
-              <w:t>Teléfono</w:t>
-            </w:r>
-          </w:p>
-        </w:tc>
-        <w:tc>
-          <w:tcPr>
-            <w:tcW w:w="1701" w:type="dxa"/>
+            <w:tcW w:w="1276" w:type="dxa"/>
             <w:shd w:val="clear" w:color="auto" w:fill="F2F2F2"/>
             <w:vAlign w:val="center"/>
           </w:tcPr>
@@ -4194,22 +3700,11 @@
               <w:jc w:val="both"/>
               <w:rPr>
                 <w:rFonts w:ascii="Arial" w:hAnsi="Arial" w:cs="Arial"/>
-                <w:i/>
-                <w:sz w:val="20"/>
-                <w:szCs w:val="20"/>
-              </w:rPr>
-            </w:pPr>
-            <w:proofErr w:type="spellStart"/>
-            <w:r>
-              <w:rPr>
-                <w:rFonts w:ascii="Arial" w:hAnsi="Arial" w:cs="Arial"/>
                 <w:color w:val="000000"/>
                 <w:sz w:val="20"/>
                 <w:szCs w:val="20"/>
               </w:rPr>
-              <w:t>Edivan</w:t>
-            </w:r>
-            <w:proofErr w:type="spellEnd"/>
+            </w:pPr>
             <w:r>
               <w:rPr>
                 <w:rFonts w:ascii="Arial" w:hAnsi="Arial" w:cs="Arial"/>
@@ -4217,46 +3712,24 @@
                 <w:sz w:val="20"/>
                 <w:szCs w:val="20"/>
               </w:rPr>
-              <w:t xml:space="preserve"> Aliaga </w:t>
-            </w:r>
-            <w:proofErr w:type="spellStart"/>
-            <w:r>
-              <w:rPr>
-                <w:rFonts w:ascii="Arial" w:hAnsi="Arial" w:cs="Arial"/>
-                <w:color w:val="000000"/>
-                <w:sz w:val="20"/>
-                <w:szCs w:val="20"/>
-              </w:rPr>
-              <w:t>Aliaga</w:t>
-            </w:r>
-            <w:proofErr w:type="spellEnd"/>
+              <w:t>Universidad Continental</w:t>
+            </w:r>
           </w:p>
         </w:tc>
         <w:tc>
           <w:tcPr>
-            <w:tcW w:w="2410" w:type="dxa"/>
+            <w:tcW w:w="2268" w:type="dxa"/>
           </w:tcPr>
           <w:p>
             <w:pPr>
               <w:jc w:val="both"/>
               <w:rPr>
                 <w:rFonts w:ascii="Arial" w:hAnsi="Arial" w:cs="Arial"/>
-                <w:i/>
-                <w:sz w:val="20"/>
-                <w:szCs w:val="20"/>
-              </w:rPr>
-            </w:pPr>
-            <w:proofErr w:type="spellStart"/>
-            <w:r>
-              <w:rPr>
-                <w:rFonts w:ascii="Arial" w:hAnsi="Arial" w:cs="Arial"/>
                 <w:color w:val="000000"/>
                 <w:sz w:val="20"/>
                 <w:szCs w:val="20"/>
               </w:rPr>
-              <w:t>Product</w:t>
-            </w:r>
-            <w:proofErr w:type="spellEnd"/>
+            </w:pPr>
             <w:r>
               <w:rPr>
                 <w:rFonts w:ascii="Arial" w:hAnsi="Arial" w:cs="Arial"/>
@@ -4264,9 +3737,8 @@
                 <w:sz w:val="20"/>
                 <w:szCs w:val="20"/>
               </w:rPr>
-              <w:t xml:space="preserve"> </w:t>
-            </w:r>
-            <w:proofErr w:type="spellStart"/>
+              <w:t>Sponsor</w:t>
+            </w:r>
             <w:r>
               <w:rPr>
                 <w:rFonts w:ascii="Arial" w:hAnsi="Arial" w:cs="Arial"/>
@@ -4274,9 +3746,33 @@
                 <w:sz w:val="20"/>
                 <w:szCs w:val="20"/>
               </w:rPr>
-              <w:t>Owner</w:t>
-            </w:r>
-            <w:proofErr w:type="spellEnd"/>
+              <w:t xml:space="preserve"> Institucional</w:t>
+            </w:r>
+          </w:p>
+        </w:tc>
+        <w:tc>
+          <w:tcPr>
+            <w:tcW w:w="1985" w:type="dxa"/>
+          </w:tcPr>
+          <w:p>
+            <w:pPr>
+              <w:jc w:val="both"/>
+              <w:rPr>
+                <w:rFonts w:ascii="Arial" w:hAnsi="Arial" w:cs="Arial"/>
+                <w:color w:val="000000"/>
+                <w:sz w:val="20"/>
+                <w:szCs w:val="20"/>
+              </w:rPr>
+            </w:pPr>
+            <w:r>
+              <w:rPr>
+                <w:rFonts w:ascii="Arial" w:hAnsi="Arial" w:cs="Arial"/>
+                <w:color w:val="000000"/>
+                <w:sz w:val="20"/>
+                <w:szCs w:val="20"/>
+              </w:rPr>
+              <w:t>Sponsor</w:t>
+            </w:r>
           </w:p>
         </w:tc>
         <w:tc>
@@ -4285,52 +3781,18 @@
           </w:tcPr>
           <w:p>
             <w:pPr>
-              <w:jc w:val="both"/>
-              <w:rPr>
-                <w:rFonts w:ascii="Arial" w:hAnsi="Arial" w:cs="Arial"/>
-                <w:i/>
-                <w:sz w:val="20"/>
-                <w:szCs w:val="20"/>
-              </w:rPr>
-            </w:pPr>
-            <w:r>
               <w:rPr>
                 <w:rFonts w:ascii="Arial" w:hAnsi="Arial" w:cs="Arial"/>
                 <w:color w:val="000000"/>
                 <w:sz w:val="20"/>
                 <w:szCs w:val="20"/>
               </w:rPr>
-              <w:t>Gestión de Backlog</w:t>
-            </w:r>
+            </w:pPr>
           </w:p>
         </w:tc>
         <w:tc>
           <w:tcPr>
-            <w:tcW w:w="1418" w:type="dxa"/>
-          </w:tcPr>
-          <w:p>
-            <w:pPr>
-              <w:rPr>
-                <w:rFonts w:ascii="Arial" w:hAnsi="Arial" w:cs="Arial"/>
-                <w:i/>
-                <w:sz w:val="20"/>
-                <w:szCs w:val="20"/>
-              </w:rPr>
-            </w:pPr>
-            <w:r>
-              <w:rPr>
-                <w:rFonts w:ascii="Arial" w:hAnsi="Arial" w:cs="Arial"/>
-                <w:color w:val="000000"/>
-                <w:sz w:val="20"/>
-                <w:szCs w:val="20"/>
-              </w:rPr>
-              <w:t>999 459 579</w:t>
-            </w:r>
-          </w:p>
-        </w:tc>
-        <w:tc>
-          <w:tcPr>
-            <w:tcW w:w="1701" w:type="dxa"/>
+            <w:tcW w:w="1276" w:type="dxa"/>
             <w:vAlign w:val="center"/>
           </w:tcPr>
           <w:p>
@@ -4355,22 +3817,11 @@
               <w:jc w:val="both"/>
               <w:rPr>
                 <w:rFonts w:ascii="Arial" w:hAnsi="Arial" w:cs="Arial"/>
-                <w:i/>
-                <w:sz w:val="20"/>
-                <w:szCs w:val="20"/>
-                <w:lang w:val="es-PA"/>
-              </w:rPr>
-            </w:pPr>
-            <w:r>
-              <w:rPr>
-                <w:rFonts w:ascii="Arial" w:hAnsi="Arial" w:cs="Arial"/>
                 <w:color w:val="000000"/>
                 <w:sz w:val="20"/>
                 <w:szCs w:val="20"/>
               </w:rPr>
-              <w:t xml:space="preserve">Dany Palomino </w:t>
-            </w:r>
-            <w:proofErr w:type="spellStart"/>
+            </w:pPr>
             <w:r>
               <w:rPr>
                 <w:rFonts w:ascii="Arial" w:hAnsi="Arial" w:cs="Arial"/>
@@ -4378,33 +3829,57 @@
                 <w:sz w:val="20"/>
                 <w:szCs w:val="20"/>
               </w:rPr>
-              <w:t>Julian</w:t>
-            </w:r>
-            <w:proofErr w:type="spellEnd"/>
+              <w:t>Ing. Daniel Gamarra</w:t>
+            </w:r>
           </w:p>
         </w:tc>
         <w:tc>
           <w:tcPr>
-            <w:tcW w:w="2410" w:type="dxa"/>
+            <w:tcW w:w="2268" w:type="dxa"/>
           </w:tcPr>
           <w:p>
             <w:pPr>
               <w:jc w:val="both"/>
               <w:rPr>
                 <w:rFonts w:ascii="Arial" w:hAnsi="Arial" w:cs="Arial"/>
-                <w:i/>
-                <w:sz w:val="20"/>
-                <w:szCs w:val="20"/>
-              </w:rPr>
-            </w:pPr>
-            <w:r>
-              <w:rPr>
-                <w:rFonts w:ascii="Arial" w:hAnsi="Arial" w:cs="Arial"/>
                 <w:color w:val="000000"/>
                 <w:sz w:val="20"/>
                 <w:szCs w:val="20"/>
               </w:rPr>
-              <w:t>Scrum Master</w:t>
+            </w:pPr>
+            <w:r>
+              <w:rPr>
+                <w:rFonts w:ascii="Arial" w:hAnsi="Arial" w:cs="Arial"/>
+                <w:color w:val="000000"/>
+                <w:sz w:val="20"/>
+                <w:szCs w:val="20"/>
+              </w:rPr>
+              <w:t>Docente Universitario</w:t>
+            </w:r>
+          </w:p>
+        </w:tc>
+        <w:tc>
+          <w:tcPr>
+            <w:tcW w:w="1985" w:type="dxa"/>
+          </w:tcPr>
+          <w:p>
+            <w:pPr>
+              <w:jc w:val="both"/>
+              <w:rPr>
+                <w:rFonts w:ascii="Arial" w:hAnsi="Arial" w:cs="Arial"/>
+                <w:color w:val="000000"/>
+                <w:sz w:val="20"/>
+                <w:szCs w:val="20"/>
+              </w:rPr>
+            </w:pPr>
+            <w:r>
+              <w:rPr>
+                <w:rFonts w:ascii="Arial" w:hAnsi="Arial" w:cs="Arial"/>
+                <w:color w:val="000000"/>
+                <w:sz w:val="20"/>
+                <w:szCs w:val="20"/>
+              </w:rPr>
+              <w:t>Product Owner</w:t>
             </w:r>
           </w:p>
         </w:tc>
@@ -4414,53 +3889,18 @@
           </w:tcPr>
           <w:p>
             <w:pPr>
-              <w:jc w:val="both"/>
-              <w:rPr>
-                <w:rFonts w:ascii="Arial" w:hAnsi="Arial" w:cs="Arial"/>
-                <w:i/>
-                <w:sz w:val="20"/>
-                <w:szCs w:val="20"/>
-              </w:rPr>
-            </w:pPr>
-            <w:r>
               <w:rPr>
                 <w:rFonts w:ascii="Arial" w:hAnsi="Arial" w:cs="Arial"/>
                 <w:color w:val="000000"/>
                 <w:sz w:val="20"/>
                 <w:szCs w:val="20"/>
               </w:rPr>
-              <w:t>Facilitación Ágil</w:t>
-            </w:r>
+            </w:pPr>
           </w:p>
         </w:tc>
         <w:tc>
           <w:tcPr>
-            <w:tcW w:w="1418" w:type="dxa"/>
-          </w:tcPr>
-          <w:p>
-            <w:pPr>
-              <w:rPr>
-                <w:rFonts w:ascii="Arial" w:hAnsi="Arial" w:cs="Arial"/>
-                <w:i/>
-                <w:sz w:val="20"/>
-                <w:szCs w:val="20"/>
-                <w:lang w:val="es-PA"/>
-              </w:rPr>
-            </w:pPr>
-            <w:r>
-              <w:rPr>
-                <w:rFonts w:ascii="Arial" w:hAnsi="Arial" w:cs="Arial"/>
-                <w:color w:val="000000"/>
-                <w:sz w:val="20"/>
-                <w:szCs w:val="20"/>
-              </w:rPr>
-              <w:t>968 875 239</w:t>
-            </w:r>
-          </w:p>
-        </w:tc>
-        <w:tc>
-          <w:tcPr>
-            <w:tcW w:w="1701" w:type="dxa"/>
+            <w:tcW w:w="1276" w:type="dxa"/>
             <w:vAlign w:val="center"/>
           </w:tcPr>
           <w:p>
@@ -4470,7 +3910,6 @@
                 <w:i/>
                 <w:sz w:val="20"/>
                 <w:szCs w:val="20"/>
-                <w:lang w:val="en-US"/>
               </w:rPr>
             </w:pPr>
           </w:p>
@@ -4499,33 +3938,13 @@
                 <w:sz w:val="20"/>
                 <w:szCs w:val="20"/>
               </w:rPr>
-              <w:t xml:space="preserve">Luis </w:t>
-            </w:r>
-            <w:proofErr w:type="spellStart"/>
-            <w:r>
-              <w:rPr>
-                <w:rFonts w:ascii="Arial" w:hAnsi="Arial" w:cs="Arial"/>
-                <w:color w:val="000000"/>
-                <w:sz w:val="20"/>
-                <w:szCs w:val="20"/>
-              </w:rPr>
-              <w:t>Angel</w:t>
-            </w:r>
-            <w:proofErr w:type="spellEnd"/>
-            <w:r>
-              <w:rPr>
-                <w:rFonts w:ascii="Arial" w:hAnsi="Arial" w:cs="Arial"/>
-                <w:color w:val="000000"/>
-                <w:sz w:val="20"/>
-                <w:szCs w:val="20"/>
-              </w:rPr>
-              <w:t xml:space="preserve"> Deudor Palomino</w:t>
+              <w:t>Dany Palomino Julian</w:t>
             </w:r>
           </w:p>
         </w:tc>
         <w:tc>
           <w:tcPr>
-            <w:tcW w:w="2410" w:type="dxa"/>
+            <w:tcW w:w="2268" w:type="dxa"/>
           </w:tcPr>
           <w:p>
             <w:pPr>
@@ -4537,7 +3956,6 @@
                 <w:szCs w:val="20"/>
               </w:rPr>
             </w:pPr>
-            <w:proofErr w:type="spellStart"/>
             <w:r>
               <w:rPr>
                 <w:rFonts w:ascii="Arial" w:hAnsi="Arial" w:cs="Arial"/>
@@ -4545,9 +3963,24 @@
                 <w:sz w:val="20"/>
                 <w:szCs w:val="20"/>
               </w:rPr>
-              <w:t>Development</w:t>
-            </w:r>
-            <w:proofErr w:type="spellEnd"/>
+              <w:t>Estudiante</w:t>
+            </w:r>
+          </w:p>
+        </w:tc>
+        <w:tc>
+          <w:tcPr>
+            <w:tcW w:w="1985" w:type="dxa"/>
+          </w:tcPr>
+          <w:p>
+            <w:pPr>
+              <w:jc w:val="both"/>
+              <w:rPr>
+                <w:rFonts w:ascii="Arial" w:hAnsi="Arial" w:cs="Arial"/>
+                <w:i/>
+                <w:sz w:val="20"/>
+                <w:szCs w:val="20"/>
+              </w:rPr>
+            </w:pPr>
             <w:r>
               <w:rPr>
                 <w:rFonts w:ascii="Arial" w:hAnsi="Arial" w:cs="Arial"/>
@@ -4555,19 +3988,8 @@
                 <w:sz w:val="20"/>
                 <w:szCs w:val="20"/>
               </w:rPr>
-              <w:t xml:space="preserve"> </w:t>
-            </w:r>
-            <w:proofErr w:type="spellStart"/>
-            <w:r>
-              <w:rPr>
-                <w:rFonts w:ascii="Arial" w:hAnsi="Arial" w:cs="Arial"/>
-                <w:color w:val="000000"/>
-                <w:sz w:val="20"/>
-                <w:szCs w:val="20"/>
-              </w:rPr>
-              <w:t>Team</w:t>
-            </w:r>
-            <w:proofErr w:type="spellEnd"/>
+              <w:t>Scrum Master</w:t>
+            </w:r>
           </w:p>
         </w:tc>
         <w:tc>
@@ -4576,15 +3998,14 @@
           </w:tcPr>
           <w:p>
             <w:pPr>
-              <w:jc w:val="both"/>
               <w:rPr>
                 <w:rFonts w:ascii="Arial" w:hAnsi="Arial" w:cs="Arial"/>
                 <w:i/>
                 <w:sz w:val="20"/>
                 <w:szCs w:val="20"/>
-              </w:rPr>
-            </w:pPr>
-            <w:proofErr w:type="spellStart"/>
+                <w:lang w:val="es-PA"/>
+              </w:rPr>
+            </w:pPr>
             <w:r>
               <w:rPr>
                 <w:rFonts w:ascii="Arial" w:hAnsi="Arial" w:cs="Arial"/>
@@ -4592,30 +4013,13 @@
                 <w:sz w:val="20"/>
                 <w:szCs w:val="20"/>
               </w:rPr>
-              <w:t>Frontend</w:t>
-            </w:r>
-            <w:proofErr w:type="spellEnd"/>
+              <w:t>968 875 239</w:t>
+            </w:r>
           </w:p>
         </w:tc>
         <w:tc>
           <w:tcPr>
-            <w:tcW w:w="1418" w:type="dxa"/>
-          </w:tcPr>
-          <w:p>
-            <w:pPr>
-              <w:rPr>
-                <w:rFonts w:ascii="Arial" w:hAnsi="Arial" w:cs="Arial"/>
-                <w:i/>
-                <w:sz w:val="20"/>
-                <w:szCs w:val="20"/>
-                <w:lang w:val="es-PA"/>
-              </w:rPr>
-            </w:pPr>
-          </w:p>
-        </w:tc>
-        <w:tc>
-          <w:tcPr>
-            <w:tcW w:w="1701" w:type="dxa"/>
+            <w:tcW w:w="1276" w:type="dxa"/>
             <w:vAlign w:val="center"/>
           </w:tcPr>
           <w:p>
@@ -4625,7 +4029,7 @@
                 <w:i/>
                 <w:sz w:val="20"/>
                 <w:szCs w:val="20"/>
-                <w:lang w:val="es-PA"/>
+                <w:lang w:val="en-US"/>
               </w:rPr>
             </w:pPr>
           </w:p>
@@ -4641,23 +4045,11 @@
               <w:jc w:val="both"/>
               <w:rPr>
                 <w:rFonts w:ascii="Arial" w:hAnsi="Arial" w:cs="Arial"/>
-                <w:i/>
-                <w:sz w:val="20"/>
-                <w:szCs w:val="20"/>
-                <w:lang w:val="es-PA"/>
-              </w:rPr>
-            </w:pPr>
-            <w:proofErr w:type="spellStart"/>
-            <w:r>
-              <w:rPr>
-                <w:rFonts w:ascii="Arial" w:hAnsi="Arial" w:cs="Arial"/>
                 <w:color w:val="000000"/>
                 <w:sz w:val="20"/>
                 <w:szCs w:val="20"/>
               </w:rPr>
-              <w:t>Mesias</w:t>
-            </w:r>
-            <w:proofErr w:type="spellEnd"/>
+            </w:pPr>
             <w:r>
               <w:rPr>
                 <w:rFonts w:ascii="Arial" w:hAnsi="Arial" w:cs="Arial"/>
@@ -4665,46 +4057,24 @@
                 <w:sz w:val="20"/>
                 <w:szCs w:val="20"/>
               </w:rPr>
-              <w:t xml:space="preserve"> Urbano </w:t>
-            </w:r>
-            <w:proofErr w:type="spellStart"/>
-            <w:r>
-              <w:rPr>
-                <w:rFonts w:ascii="Arial" w:hAnsi="Arial" w:cs="Arial"/>
-                <w:color w:val="000000"/>
-                <w:sz w:val="20"/>
-                <w:szCs w:val="20"/>
-              </w:rPr>
-              <w:t>Yaringaño</w:t>
-            </w:r>
-            <w:proofErr w:type="spellEnd"/>
+              <w:t>Edivan Aliaga Aliaga</w:t>
+            </w:r>
           </w:p>
         </w:tc>
         <w:tc>
           <w:tcPr>
-            <w:tcW w:w="2410" w:type="dxa"/>
+            <w:tcW w:w="2268" w:type="dxa"/>
           </w:tcPr>
           <w:p>
             <w:pPr>
               <w:jc w:val="both"/>
               <w:rPr>
                 <w:rFonts w:ascii="Arial" w:hAnsi="Arial" w:cs="Arial"/>
-                <w:i/>
-                <w:sz w:val="20"/>
-                <w:szCs w:val="20"/>
-              </w:rPr>
-            </w:pPr>
-            <w:proofErr w:type="spellStart"/>
-            <w:r>
-              <w:rPr>
-                <w:rFonts w:ascii="Arial" w:hAnsi="Arial" w:cs="Arial"/>
                 <w:color w:val="000000"/>
                 <w:sz w:val="20"/>
                 <w:szCs w:val="20"/>
               </w:rPr>
-              <w:t>Development</w:t>
-            </w:r>
-            <w:proofErr w:type="spellEnd"/>
+            </w:pPr>
             <w:r>
               <w:rPr>
                 <w:rFonts w:ascii="Arial" w:hAnsi="Arial" w:cs="Arial"/>
@@ -4712,19 +4082,57 @@
                 <w:sz w:val="20"/>
                 <w:szCs w:val="20"/>
               </w:rPr>
-              <w:t xml:space="preserve"> </w:t>
-            </w:r>
-            <w:proofErr w:type="spellStart"/>
-            <w:r>
+              <w:t>Estudiante</w:t>
+            </w:r>
+          </w:p>
+        </w:tc>
+        <w:tc>
+          <w:tcPr>
+            <w:tcW w:w="1985" w:type="dxa"/>
+          </w:tcPr>
+          <w:p>
+            <w:pPr>
+              <w:jc w:val="both"/>
               <w:rPr>
                 <w:rFonts w:ascii="Arial" w:hAnsi="Arial" w:cs="Arial"/>
                 <w:color w:val="000000"/>
                 <w:sz w:val="20"/>
                 <w:szCs w:val="20"/>
-              </w:rPr>
-              <w:t>Team</w:t>
-            </w:r>
-            <w:proofErr w:type="spellEnd"/>
+                <w:lang w:val="en-US"/>
+              </w:rPr>
+            </w:pPr>
+            <w:r>
+              <w:rPr>
+                <w:rFonts w:ascii="Arial" w:hAnsi="Arial" w:cs="Arial"/>
+                <w:color w:val="000000"/>
+                <w:sz w:val="20"/>
+                <w:szCs w:val="20"/>
+                <w:lang w:val="en-US"/>
+              </w:rPr>
+              <w:t>Development Team</w:t>
+            </w:r>
+          </w:p>
+          <w:p>
+            <w:pPr>
+              <w:jc w:val="both"/>
+              <w:rPr>
+                <w:rFonts w:ascii="Arial" w:hAnsi="Arial" w:cs="Arial"/>
+                <w:color w:val="000000"/>
+                <w:sz w:val="20"/>
+                <w:szCs w:val="20"/>
+                <w:lang w:val="en-US"/>
+              </w:rPr>
+            </w:pPr>
+            <w:r>
+              <w:rPr>
+                <w:rFonts w:ascii="Arial" w:hAnsi="Arial" w:cs="Arial"/>
+                <w:color w:val="000000"/>
+                <w:sz w:val="20"/>
+                <w:szCs w:val="20"/>
+                <w:lang w:val="en-US"/>
+              </w:rPr>
+              <w:t>(Liderazgo de Backlog)</w:t>
+            </w:r>
           </w:p>
         </w:tc>
         <w:tc>
@@ -4733,55 +4141,29 @@
           </w:tcPr>
           <w:p>
             <w:pPr>
-              <w:jc w:val="both"/>
-              <w:rPr>
-                <w:rFonts w:ascii="Arial" w:hAnsi="Arial" w:cs="Arial"/>
-                <w:i/>
-                <w:sz w:val="20"/>
-                <w:szCs w:val="20"/>
-              </w:rPr>
-            </w:pPr>
-            <w:proofErr w:type="spellStart"/>
-            <w:r>
               <w:rPr>
                 <w:rFonts w:ascii="Arial" w:hAnsi="Arial" w:cs="Arial"/>
                 <w:color w:val="000000"/>
                 <w:sz w:val="20"/>
                 <w:szCs w:val="20"/>
-              </w:rPr>
-              <w:t>Backend</w:t>
-            </w:r>
-            <w:proofErr w:type="spellEnd"/>
+                <w:lang w:val="en-US"/>
+              </w:rPr>
+            </w:pPr>
+            <w:r>
+              <w:rPr>
+                <w:rFonts w:ascii="Arial" w:hAnsi="Arial" w:cs="Arial"/>
+                <w:color w:val="000000"/>
+                <w:sz w:val="20"/>
+                <w:szCs w:val="20"/>
+                <w:lang w:val="en-US"/>
+              </w:rPr>
+              <w:t>999 459 579</w:t>
+            </w:r>
           </w:p>
         </w:tc>
         <w:tc>
           <w:tcPr>
-            <w:tcW w:w="1418" w:type="dxa"/>
-          </w:tcPr>
-          <w:p>
-            <w:pPr>
-              <w:rPr>
-                <w:rFonts w:ascii="Arial" w:hAnsi="Arial" w:cs="Arial"/>
-                <w:i/>
-                <w:sz w:val="20"/>
-                <w:szCs w:val="20"/>
-                <w:lang w:val="es-PA"/>
-              </w:rPr>
-            </w:pPr>
-            <w:r>
-              <w:rPr>
-                <w:rFonts w:ascii="Arial" w:hAnsi="Arial" w:cs="Arial"/>
-                <w:color w:val="000000"/>
-                <w:sz w:val="20"/>
-                <w:szCs w:val="20"/>
-              </w:rPr>
-              <w:t>931279816</w:t>
-            </w:r>
-          </w:p>
-        </w:tc>
-        <w:tc>
-          <w:tcPr>
-            <w:tcW w:w="1701" w:type="dxa"/>
+            <w:tcW w:w="1276" w:type="dxa"/>
             <w:vAlign w:val="center"/>
           </w:tcPr>
           <w:p>
@@ -4791,7 +4173,7 @@
                 <w:i/>
                 <w:sz w:val="20"/>
                 <w:szCs w:val="20"/>
-                <w:lang w:val="es-PA"/>
+                <w:lang w:val="en-US"/>
               </w:rPr>
             </w:pPr>
           </w:p>
@@ -4820,53 +4202,13 @@
                 <w:sz w:val="20"/>
                 <w:szCs w:val="20"/>
               </w:rPr>
-              <w:t xml:space="preserve">Jean </w:t>
-            </w:r>
-            <w:proofErr w:type="spellStart"/>
-            <w:r>
-              <w:rPr>
-                <w:rFonts w:ascii="Arial" w:hAnsi="Arial" w:cs="Arial"/>
-                <w:color w:val="000000"/>
-                <w:sz w:val="20"/>
-                <w:szCs w:val="20"/>
-              </w:rPr>
-              <w:t>Piere</w:t>
-            </w:r>
-            <w:proofErr w:type="spellEnd"/>
-            <w:r>
-              <w:rPr>
-                <w:rFonts w:ascii="Arial" w:hAnsi="Arial" w:cs="Arial"/>
-                <w:color w:val="000000"/>
-                <w:sz w:val="20"/>
-                <w:szCs w:val="20"/>
-              </w:rPr>
-              <w:t xml:space="preserve"> </w:t>
-            </w:r>
-            <w:proofErr w:type="spellStart"/>
-            <w:r>
-              <w:rPr>
-                <w:rFonts w:ascii="Arial" w:hAnsi="Arial" w:cs="Arial"/>
-                <w:color w:val="000000"/>
-                <w:sz w:val="20"/>
-                <w:szCs w:val="20"/>
-              </w:rPr>
-              <w:t>Pomayaya</w:t>
-            </w:r>
-            <w:proofErr w:type="spellEnd"/>
-            <w:r>
-              <w:rPr>
-                <w:rFonts w:ascii="Arial" w:hAnsi="Arial" w:cs="Arial"/>
-                <w:color w:val="000000"/>
-                <w:sz w:val="20"/>
-                <w:szCs w:val="20"/>
-              </w:rPr>
-              <w:t xml:space="preserve"> Hinojosa</w:t>
+              <w:t>Luis Angel Deudor Palomino</w:t>
             </w:r>
           </w:p>
         </w:tc>
         <w:tc>
           <w:tcPr>
-            <w:tcW w:w="2410" w:type="dxa"/>
+            <w:tcW w:w="2268" w:type="dxa"/>
           </w:tcPr>
           <w:p>
             <w:pPr>
@@ -4885,7 +4227,52 @@
                 <w:sz w:val="20"/>
                 <w:szCs w:val="20"/>
               </w:rPr>
-              <w:t>DevOps</w:t>
+              <w:t>Estudiante</w:t>
+            </w:r>
+          </w:p>
+        </w:tc>
+        <w:tc>
+          <w:tcPr>
+            <w:tcW w:w="1985" w:type="dxa"/>
+          </w:tcPr>
+          <w:p>
+            <w:pPr>
+              <w:jc w:val="both"/>
+              <w:rPr>
+                <w:rFonts w:ascii="Arial" w:hAnsi="Arial" w:cs="Arial"/>
+                <w:color w:val="000000"/>
+                <w:sz w:val="20"/>
+                <w:szCs w:val="20"/>
+              </w:rPr>
+            </w:pPr>
+            <w:r>
+              <w:rPr>
+                <w:rFonts w:ascii="Arial" w:hAnsi="Arial" w:cs="Arial"/>
+                <w:color w:val="000000"/>
+                <w:sz w:val="20"/>
+                <w:szCs w:val="20"/>
+              </w:rPr>
+              <w:t>Development Team</w:t>
+            </w:r>
+          </w:p>
+          <w:p>
+            <w:pPr>
+              <w:jc w:val="both"/>
+              <w:rPr>
+                <w:rFonts w:ascii="Arial" w:hAnsi="Arial" w:cs="Arial"/>
+                <w:i/>
+                <w:sz w:val="20"/>
+                <w:szCs w:val="20"/>
+              </w:rPr>
+            </w:pPr>
+            <w:r>
+              <w:rPr>
+                <w:rFonts w:ascii="Arial" w:hAnsi="Arial" w:cs="Arial"/>
+                <w:color w:val="000000"/>
+                <w:sz w:val="20"/>
+                <w:szCs w:val="20"/>
+              </w:rPr>
+              <w:t>(Gestor documentario)</w:t>
             </w:r>
           </w:p>
         </w:tc>
@@ -4895,53 +4282,19 @@
           </w:tcPr>
           <w:p>
             <w:pPr>
-              <w:jc w:val="both"/>
               <w:rPr>
                 <w:rFonts w:ascii="Arial" w:hAnsi="Arial" w:cs="Arial"/>
                 <w:i/>
                 <w:sz w:val="20"/>
                 <w:szCs w:val="20"/>
-              </w:rPr>
-            </w:pPr>
-            <w:r>
-              <w:rPr>
-                <w:rFonts w:ascii="Arial" w:hAnsi="Arial" w:cs="Arial"/>
-                <w:color w:val="000000"/>
-                <w:sz w:val="20"/>
-                <w:szCs w:val="20"/>
-              </w:rPr>
-              <w:t>Infraestructura</w:t>
-            </w:r>
+                <w:lang w:val="es-PA"/>
+              </w:rPr>
+            </w:pPr>
           </w:p>
         </w:tc>
         <w:tc>
           <w:tcPr>
-            <w:tcW w:w="1418" w:type="dxa"/>
-          </w:tcPr>
-          <w:p>
-            <w:pPr>
-              <w:rPr>
-                <w:rFonts w:ascii="Arial" w:hAnsi="Arial" w:cs="Arial"/>
-                <w:i/>
-                <w:sz w:val="20"/>
-                <w:szCs w:val="20"/>
-                <w:lang w:val="es-PA"/>
-              </w:rPr>
-            </w:pPr>
-            <w:r>
-              <w:rPr>
-                <w:rFonts w:ascii="Arial" w:hAnsi="Arial" w:cs="Arial"/>
-                <w:color w:val="000000"/>
-                <w:sz w:val="20"/>
-                <w:szCs w:val="20"/>
-              </w:rPr>
-              <w:t>981 279 659</w:t>
-            </w:r>
-          </w:p>
-        </w:tc>
-        <w:tc>
-          <w:tcPr>
-            <w:tcW w:w="1701" w:type="dxa"/>
+            <w:tcW w:w="1276" w:type="dxa"/>
             <w:vAlign w:val="center"/>
           </w:tcPr>
           <w:p>
@@ -4980,33 +4333,13 @@
                 <w:sz w:val="20"/>
                 <w:szCs w:val="20"/>
               </w:rPr>
-              <w:t xml:space="preserve">Luis </w:t>
-            </w:r>
-            <w:proofErr w:type="spellStart"/>
-            <w:r>
-              <w:rPr>
-                <w:rFonts w:ascii="Arial" w:hAnsi="Arial" w:cs="Arial"/>
-                <w:color w:val="000000"/>
-                <w:sz w:val="20"/>
-                <w:szCs w:val="20"/>
-              </w:rPr>
-              <w:t>Angel</w:t>
-            </w:r>
-            <w:proofErr w:type="spellEnd"/>
-            <w:r>
-              <w:rPr>
-                <w:rFonts w:ascii="Arial" w:hAnsi="Arial" w:cs="Arial"/>
-                <w:color w:val="000000"/>
-                <w:sz w:val="20"/>
-                <w:szCs w:val="20"/>
-              </w:rPr>
-              <w:t xml:space="preserve"> Condori Ramon</w:t>
+              <w:t>Mesias Urbano Yaringaño</w:t>
             </w:r>
           </w:p>
         </w:tc>
         <w:tc>
           <w:tcPr>
-            <w:tcW w:w="2410" w:type="dxa"/>
+            <w:tcW w:w="2268" w:type="dxa"/>
           </w:tcPr>
           <w:p>
             <w:pPr>
@@ -5018,7 +4351,6 @@
                 <w:szCs w:val="20"/>
               </w:rPr>
             </w:pPr>
-            <w:proofErr w:type="spellStart"/>
             <w:r>
               <w:rPr>
                 <w:rFonts w:ascii="Arial" w:hAnsi="Arial" w:cs="Arial"/>
@@ -5026,17 +4358,66 @@
                 <w:sz w:val="20"/>
                 <w:szCs w:val="20"/>
               </w:rPr>
-              <w:t>Tester</w:t>
-            </w:r>
-            <w:proofErr w:type="spellEnd"/>
-            <w:r>
+              <w:t>Estudiante</w:t>
+            </w:r>
+          </w:p>
+        </w:tc>
+        <w:tc>
+          <w:tcPr>
+            <w:tcW w:w="1985" w:type="dxa"/>
+          </w:tcPr>
+          <w:p>
+            <w:pPr>
+              <w:jc w:val="both"/>
               <w:rPr>
                 <w:rFonts w:ascii="Arial" w:hAnsi="Arial" w:cs="Arial"/>
                 <w:color w:val="000000"/>
                 <w:sz w:val="20"/>
                 <w:szCs w:val="20"/>
-              </w:rPr>
-              <w:t>/QA/Documentación</w:t>
+                <w:lang w:val="en-US"/>
+              </w:rPr>
+            </w:pPr>
+            <w:r>
+              <w:rPr>
+                <w:rFonts w:ascii="Arial" w:hAnsi="Arial" w:cs="Arial"/>
+                <w:color w:val="000000"/>
+                <w:sz w:val="20"/>
+                <w:szCs w:val="20"/>
+                <w:lang w:val="en-US"/>
+              </w:rPr>
+              <w:t>Development Tea</w:t>
+            </w:r>
+            <w:r>
+              <w:rPr>
+                <w:rFonts w:ascii="Arial" w:hAnsi="Arial" w:cs="Arial"/>
+                <w:color w:val="000000"/>
+                <w:sz w:val="20"/>
+                <w:szCs w:val="20"/>
+                <w:lang w:val="en-US"/>
+              </w:rPr>
+              <w:t>m</w:t>
+            </w:r>
+          </w:p>
+          <w:p>
+            <w:pPr>
+              <w:jc w:val="both"/>
+              <w:rPr>
+                <w:rFonts w:ascii="Arial" w:hAnsi="Arial" w:cs="Arial"/>
+                <w:color w:val="000000"/>
+                <w:sz w:val="20"/>
+                <w:szCs w:val="20"/>
+                <w:lang w:val="en-US"/>
+              </w:rPr>
+            </w:pPr>
+            <w:r>
+              <w:rPr>
+                <w:rFonts w:ascii="Arial" w:hAnsi="Arial" w:cs="Arial"/>
+                <w:color w:val="000000"/>
+                <w:sz w:val="20"/>
+                <w:szCs w:val="20"/>
+                <w:lang w:val="en-US"/>
+              </w:rPr>
+              <w:t>(Gestor documentario)</w:t>
             </w:r>
           </w:p>
         </w:tc>
@@ -5046,12 +4427,12 @@
           </w:tcPr>
           <w:p>
             <w:pPr>
-              <w:jc w:val="both"/>
               <w:rPr>
                 <w:rFonts w:ascii="Arial" w:hAnsi="Arial" w:cs="Arial"/>
                 <w:i/>
                 <w:sz w:val="20"/>
                 <w:szCs w:val="20"/>
+                <w:lang w:val="es-PA"/>
               </w:rPr>
             </w:pPr>
             <w:r>
@@ -5061,38 +4442,13 @@
                 <w:sz w:val="20"/>
                 <w:szCs w:val="20"/>
               </w:rPr>
-              <w:t>Pruebas y Control de Calidad</w:t>
+              <w:t>931279816</w:t>
             </w:r>
           </w:p>
         </w:tc>
         <w:tc>
           <w:tcPr>
-            <w:tcW w:w="1418" w:type="dxa"/>
-          </w:tcPr>
-          <w:p>
-            <w:pPr>
-              <w:rPr>
-                <w:rFonts w:ascii="Arial" w:hAnsi="Arial" w:cs="Arial"/>
-                <w:i/>
-                <w:sz w:val="20"/>
-                <w:szCs w:val="20"/>
-                <w:lang w:val="es-PA"/>
-              </w:rPr>
-            </w:pPr>
-            <w:r>
-              <w:rPr>
-                <w:rFonts w:ascii="Arial" w:hAnsi="Arial" w:cs="Arial"/>
-                <w:color w:val="000000"/>
-                <w:sz w:val="20"/>
-                <w:szCs w:val="20"/>
-              </w:rPr>
-              <w:t>983 227 205</w:t>
-            </w:r>
-          </w:p>
-        </w:tc>
-        <w:tc>
-          <w:tcPr>
-            <w:tcW w:w="1701" w:type="dxa"/>
+            <w:tcW w:w="1276" w:type="dxa"/>
             <w:vAlign w:val="center"/>
           </w:tcPr>
           <w:p>
@@ -5118,56 +4474,26 @@
               <w:jc w:val="both"/>
               <w:rPr>
                 <w:rFonts w:ascii="Arial" w:hAnsi="Arial" w:cs="Arial"/>
+                <w:i/>
+                <w:sz w:val="20"/>
+                <w:szCs w:val="20"/>
+                <w:lang w:val="es-PA"/>
+              </w:rPr>
+            </w:pPr>
+            <w:r>
+              <w:rPr>
+                <w:rFonts w:ascii="Arial" w:hAnsi="Arial" w:cs="Arial"/>
                 <w:color w:val="000000"/>
                 <w:sz w:val="20"/>
                 <w:szCs w:val="20"/>
               </w:rPr>
-            </w:pPr>
-            <w:proofErr w:type="spellStart"/>
-            <w:r>
-              <w:rPr>
-                <w:rFonts w:ascii="Arial" w:hAnsi="Arial" w:cs="Arial"/>
-                <w:color w:val="000000"/>
-                <w:sz w:val="20"/>
-                <w:szCs w:val="20"/>
-              </w:rPr>
-              <w:t>Sebastian</w:t>
-            </w:r>
-            <w:proofErr w:type="spellEnd"/>
-            <w:r>
-              <w:rPr>
-                <w:rFonts w:ascii="Arial" w:hAnsi="Arial" w:cs="Arial"/>
-                <w:color w:val="000000"/>
-                <w:sz w:val="20"/>
-                <w:szCs w:val="20"/>
-              </w:rPr>
-              <w:t xml:space="preserve"> </w:t>
-            </w:r>
-            <w:proofErr w:type="spellStart"/>
-            <w:r>
-              <w:rPr>
-                <w:rFonts w:ascii="Arial" w:hAnsi="Arial" w:cs="Arial"/>
-                <w:color w:val="000000"/>
-                <w:sz w:val="20"/>
-                <w:szCs w:val="20"/>
-              </w:rPr>
-              <w:t>Yaringaño</w:t>
-            </w:r>
-            <w:proofErr w:type="spellEnd"/>
-            <w:r>
-              <w:rPr>
-                <w:rFonts w:ascii="Arial" w:hAnsi="Arial" w:cs="Arial"/>
-                <w:color w:val="000000"/>
-                <w:sz w:val="20"/>
-                <w:szCs w:val="20"/>
-              </w:rPr>
-              <w:t xml:space="preserve"> Romero</w:t>
+              <w:t>Jean Piere Pomayaya Hinojosa</w:t>
             </w:r>
           </w:p>
         </w:tc>
         <w:tc>
           <w:tcPr>
-            <w:tcW w:w="2410" w:type="dxa"/>
+            <w:tcW w:w="2268" w:type="dxa"/>
           </w:tcPr>
           <w:p>
             <w:pPr>
@@ -5186,7 +4512,56 @@
                 <w:sz w:val="20"/>
                 <w:szCs w:val="20"/>
               </w:rPr>
-              <w:t>Seguridad</w:t>
+              <w:t>Estudiante</w:t>
+            </w:r>
+          </w:p>
+        </w:tc>
+        <w:tc>
+          <w:tcPr>
+            <w:tcW w:w="1985" w:type="dxa"/>
+          </w:tcPr>
+          <w:p>
+            <w:pPr>
+              <w:jc w:val="both"/>
+              <w:rPr>
+                <w:rFonts w:ascii="Arial" w:hAnsi="Arial" w:cs="Arial"/>
+                <w:color w:val="000000"/>
+                <w:sz w:val="20"/>
+                <w:szCs w:val="20"/>
+                <w:lang w:val="en-US"/>
+              </w:rPr>
+            </w:pPr>
+            <w:r>
+              <w:rPr>
+                <w:rFonts w:ascii="Arial" w:hAnsi="Arial" w:cs="Arial"/>
+                <w:color w:val="000000"/>
+                <w:sz w:val="20"/>
+                <w:szCs w:val="20"/>
+                <w:lang w:val="en-US"/>
+              </w:rPr>
+              <w:t>Development Team</w:t>
+            </w:r>
+          </w:p>
+          <w:p>
+            <w:pPr>
+              <w:jc w:val="both"/>
+              <w:rPr>
+                <w:rFonts w:ascii="Arial" w:hAnsi="Arial" w:cs="Arial"/>
+                <w:color w:val="000000"/>
+                <w:sz w:val="20"/>
+                <w:szCs w:val="20"/>
+                <w:lang w:val="en-US"/>
+              </w:rPr>
+            </w:pPr>
+            <w:r>
+              <w:rPr>
+                <w:rFonts w:ascii="Arial" w:hAnsi="Arial" w:cs="Arial"/>
+                <w:color w:val="000000"/>
+                <w:sz w:val="20"/>
+                <w:szCs w:val="20"/>
+                <w:lang w:val="en-US"/>
+              </w:rPr>
+              <w:t>(Desarrollador Backend)</w:t>
             </w:r>
           </w:p>
         </w:tc>
@@ -5196,12 +4571,12 @@
           </w:tcPr>
           <w:p>
             <w:pPr>
-              <w:jc w:val="both"/>
               <w:rPr>
                 <w:rFonts w:ascii="Arial" w:hAnsi="Arial" w:cs="Arial"/>
                 <w:i/>
                 <w:sz w:val="20"/>
                 <w:szCs w:val="20"/>
+                <w:lang w:val="es-PA"/>
               </w:rPr>
             </w:pPr>
             <w:r>
@@ -5211,13 +4586,14 @@
                 <w:sz w:val="20"/>
                 <w:szCs w:val="20"/>
               </w:rPr>
-              <w:t>Ciberseguridad</w:t>
+              <w:t>981 279 659</w:t>
             </w:r>
           </w:p>
         </w:tc>
         <w:tc>
           <w:tcPr>
-            <w:tcW w:w="1418" w:type="dxa"/>
+            <w:tcW w:w="1276" w:type="dxa"/>
+            <w:vAlign w:val="center"/>
           </w:tcPr>
           <w:p>
             <w:pPr>
@@ -5229,6 +4605,25 @@
                 <w:lang w:val="es-PA"/>
               </w:rPr>
             </w:pPr>
+          </w:p>
+        </w:tc>
+      </w:tr>
+      <w:tr>
+        <w:tc>
+          <w:tcPr>
+            <w:tcW w:w="2263" w:type="dxa"/>
+          </w:tcPr>
+          <w:p>
+            <w:pPr>
+              <w:jc w:val="both"/>
+              <w:rPr>
+                <w:rFonts w:ascii="Arial" w:hAnsi="Arial" w:cs="Arial"/>
+                <w:i/>
+                <w:sz w:val="20"/>
+                <w:szCs w:val="20"/>
+                <w:lang w:val="es-PA"/>
+              </w:rPr>
+            </w:pPr>
             <w:r>
               <w:rPr>
                 <w:rFonts w:ascii="Arial" w:hAnsi="Arial" w:cs="Arial"/>
@@ -5236,13 +4631,249 @@
                 <w:sz w:val="20"/>
                 <w:szCs w:val="20"/>
               </w:rPr>
-              <w:t>971 386 389</w:t>
+              <w:t>Luis Angel Condori Ramon</w:t>
             </w:r>
           </w:p>
         </w:tc>
         <w:tc>
           <w:tcPr>
-            <w:tcW w:w="1701" w:type="dxa"/>
+            <w:tcW w:w="2268" w:type="dxa"/>
+          </w:tcPr>
+          <w:p>
+            <w:pPr>
+              <w:jc w:val="both"/>
+              <w:rPr>
+                <w:rFonts w:ascii="Arial" w:hAnsi="Arial" w:cs="Arial"/>
+                <w:i/>
+                <w:sz w:val="20"/>
+                <w:szCs w:val="20"/>
+              </w:rPr>
+            </w:pPr>
+            <w:r>
+              <w:rPr>
+                <w:rFonts w:ascii="Arial" w:hAnsi="Arial" w:cs="Arial"/>
+                <w:color w:val="000000"/>
+                <w:sz w:val="20"/>
+                <w:szCs w:val="20"/>
+              </w:rPr>
+              <w:t>Estudiante</w:t>
+            </w:r>
+          </w:p>
+        </w:tc>
+        <w:tc>
+          <w:tcPr>
+            <w:tcW w:w="1985" w:type="dxa"/>
+          </w:tcPr>
+          <w:p>
+            <w:pPr>
+              <w:widowControl/>
+              <w:suppressAutoHyphens w:val="0"/>
+              <w:jc w:val="both"/>
+              <w:rPr>
+                <w:rFonts w:ascii="Arial" w:hAnsi="Arial" w:cs="Arial"/>
+                <w:color w:val="000000"/>
+                <w:sz w:val="20"/>
+                <w:szCs w:val="20"/>
+                <w:lang w:val="en-US"/>
+              </w:rPr>
+            </w:pPr>
+            <w:r>
+              <w:rPr>
+                <w:rFonts w:ascii="Arial" w:hAnsi="Arial" w:cs="Arial"/>
+                <w:color w:val="000000"/>
+                <w:sz w:val="20"/>
+                <w:szCs w:val="20"/>
+                <w:lang w:val="en-US"/>
+              </w:rPr>
+              <w:t>Development Team</w:t>
+            </w:r>
+            <w:r>
+              <w:rPr>
+                <w:rFonts w:ascii="Arial" w:hAnsi="Arial" w:cs="Arial"/>
+                <w:color w:val="000000"/>
+                <w:sz w:val="20"/>
+                <w:szCs w:val="20"/>
+                <w:lang w:val="en-US"/>
+              </w:rPr>
+              <w:br/>
+              <w:t>(Desarrollador Frontend)</w:t>
+            </w:r>
+          </w:p>
+        </w:tc>
+        <w:tc>
+          <w:tcPr>
+            <w:tcW w:w="1559" w:type="dxa"/>
+          </w:tcPr>
+          <w:p>
+            <w:pPr>
+              <w:rPr>
+                <w:rFonts w:ascii="Arial" w:hAnsi="Arial" w:cs="Arial"/>
+                <w:i/>
+                <w:sz w:val="20"/>
+                <w:szCs w:val="20"/>
+                <w:lang w:val="es-PA"/>
+              </w:rPr>
+            </w:pPr>
+            <w:r>
+              <w:rPr>
+                <w:rFonts w:ascii="Arial" w:hAnsi="Arial" w:cs="Arial"/>
+                <w:color w:val="000000"/>
+                <w:sz w:val="20"/>
+                <w:szCs w:val="20"/>
+              </w:rPr>
+              <w:t>983 227 205</w:t>
+            </w:r>
+          </w:p>
+        </w:tc>
+        <w:tc>
+          <w:tcPr>
+            <w:tcW w:w="1276" w:type="dxa"/>
+            <w:vAlign w:val="center"/>
+          </w:tcPr>
+          <w:p>
+            <w:pPr>
+              <w:rPr>
+                <w:rFonts w:ascii="Arial" w:hAnsi="Arial" w:cs="Arial"/>
+                <w:i/>
+                <w:sz w:val="20"/>
+                <w:szCs w:val="20"/>
+                <w:lang w:val="es-PA"/>
+              </w:rPr>
+            </w:pPr>
+          </w:p>
+        </w:tc>
+      </w:tr>
+      <w:tr>
+        <w:tc>
+          <w:tcPr>
+            <w:tcW w:w="2263" w:type="dxa"/>
+          </w:tcPr>
+          <w:p>
+            <w:pPr>
+              <w:jc w:val="both"/>
+              <w:rPr>
+                <w:rFonts w:ascii="Arial" w:hAnsi="Arial" w:cs="Arial"/>
+                <w:color w:val="000000"/>
+                <w:sz w:val="20"/>
+                <w:szCs w:val="20"/>
+              </w:rPr>
+            </w:pPr>
+            <w:r>
+              <w:rPr>
+                <w:rFonts w:ascii="Arial" w:hAnsi="Arial" w:cs="Arial"/>
+                <w:color w:val="000000"/>
+                <w:sz w:val="20"/>
+                <w:szCs w:val="20"/>
+              </w:rPr>
+              <w:t>Sebastian Yaringaño Romero</w:t>
+            </w:r>
+          </w:p>
+        </w:tc>
+        <w:tc>
+          <w:tcPr>
+            <w:tcW w:w="2268" w:type="dxa"/>
+          </w:tcPr>
+          <w:p>
+            <w:pPr>
+              <w:jc w:val="both"/>
+              <w:rPr>
+                <w:rFonts w:ascii="Arial" w:hAnsi="Arial" w:cs="Arial"/>
+                <w:i/>
+                <w:sz w:val="20"/>
+                <w:szCs w:val="20"/>
+              </w:rPr>
+            </w:pPr>
+            <w:r>
+              <w:rPr>
+                <w:rFonts w:ascii="Arial" w:hAnsi="Arial" w:cs="Arial"/>
+                <w:color w:val="000000"/>
+                <w:sz w:val="20"/>
+                <w:szCs w:val="20"/>
+              </w:rPr>
+              <w:t>Estudiante</w:t>
+            </w:r>
+          </w:p>
+        </w:tc>
+        <w:tc>
+          <w:tcPr>
+            <w:tcW w:w="1985" w:type="dxa"/>
+          </w:tcPr>
+          <w:p>
+            <w:pPr>
+              <w:widowControl/>
+              <w:suppressAutoHyphens w:val="0"/>
+              <w:jc w:val="both"/>
+              <w:rPr>
+                <w:rFonts w:ascii="Arial" w:hAnsi="Arial" w:cs="Arial"/>
+                <w:color w:val="000000"/>
+                <w:sz w:val="20"/>
+                <w:szCs w:val="20"/>
+                <w:lang w:val="en-US"/>
+              </w:rPr>
+            </w:pPr>
+            <w:r>
+              <w:rPr>
+                <w:rFonts w:ascii="Arial" w:hAnsi="Arial" w:cs="Arial"/>
+                <w:color w:val="000000"/>
+                <w:sz w:val="20"/>
+                <w:szCs w:val="20"/>
+                <w:lang w:val="en-US"/>
+              </w:rPr>
+              <w:t>Development Team</w:t>
+            </w:r>
+            <w:r>
+              <w:rPr>
+                <w:rFonts w:ascii="Arial" w:hAnsi="Arial" w:cs="Arial"/>
+                <w:color w:val="000000"/>
+                <w:sz w:val="20"/>
+                <w:szCs w:val="20"/>
+                <w:lang w:val="en-US"/>
+              </w:rPr>
+              <w:br/>
+              <w:t>(Analista de seguridad)</w:t>
+            </w:r>
+          </w:p>
+          <w:p>
+            <w:pPr>
+              <w:jc w:val="both"/>
+              <w:rPr>
+                <w:rFonts w:ascii="Arial" w:hAnsi="Arial" w:cs="Arial"/>
+                <w:color w:val="000000"/>
+                <w:sz w:val="20"/>
+                <w:szCs w:val="20"/>
+                <w:lang w:val="en-US"/>
+              </w:rPr>
+            </w:pPr>
+          </w:p>
+        </w:tc>
+        <w:tc>
+          <w:tcPr>
+            <w:tcW w:w="1559" w:type="dxa"/>
+          </w:tcPr>
+          <w:p>
+            <w:pPr>
+              <w:rPr>
+                <w:rFonts w:ascii="Arial" w:hAnsi="Arial" w:cs="Arial"/>
+                <w:i/>
+                <w:sz w:val="20"/>
+                <w:szCs w:val="20"/>
+                <w:lang w:val="es-PA"/>
+              </w:rPr>
+            </w:pPr>
+            <w:r>
+              <w:rPr>
+                <w:rFonts w:ascii="Arial" w:hAnsi="Arial" w:cs="Arial"/>
+                <w:color w:val="000000"/>
+                <w:sz w:val="20"/>
+                <w:szCs w:val="20"/>
+              </w:rPr>
+              <w:t>971 386 389</w:t>
+            </w:r>
+          </w:p>
+        </w:tc>
+        <w:tc>
+          <w:tcPr>
+            <w:tcW w:w="1276" w:type="dxa"/>
             <w:vAlign w:val="center"/>
           </w:tcPr>
           <w:p>
@@ -5332,7 +4963,6 @@
                 <w:sz w:val="20"/>
                 <w:szCs w:val="20"/>
               </w:rPr>
-              <w:lastRenderedPageBreak/>
               <w:t>Supuestos</w:t>
             </w:r>
           </w:p>
@@ -5394,25 +5024,7 @@
                 <w:sz w:val="20"/>
                 <w:szCs w:val="20"/>
               </w:rPr>
-              <w:t xml:space="preserve">El sistema será compatible con </w:t>
-            </w:r>
-            <w:proofErr w:type="spellStart"/>
-            <w:r>
-              <w:rPr>
-                <w:rFonts w:ascii="Arial" w:eastAsia="Calibri" w:hAnsi="Arial" w:cs="Arial"/>
-                <w:sz w:val="20"/>
-                <w:szCs w:val="20"/>
-              </w:rPr>
-              <w:t>APIs</w:t>
-            </w:r>
-            <w:proofErr w:type="spellEnd"/>
-            <w:r>
-              <w:rPr>
-                <w:rFonts w:ascii="Arial" w:eastAsia="Calibri" w:hAnsi="Arial" w:cs="Arial"/>
-                <w:sz w:val="20"/>
-                <w:szCs w:val="20"/>
-              </w:rPr>
-              <w:t xml:space="preserve"> de PLN y detección de plagio.</w:t>
+              <w:t>El sistema será compatible con APIs de PLN y detección de plagio.</w:t>
             </w:r>
           </w:p>
           <w:p>
@@ -5439,7 +5051,23 @@
                 <w:sz w:val="20"/>
                 <w:szCs w:val="20"/>
               </w:rPr>
-              <w:t>La IA alcanzará al menos un 95 % de precisión en correcciones.</w:t>
+              <w:t xml:space="preserve">La IA alcanzará al menos un </w:t>
+            </w:r>
+            <w:r>
+              <w:rPr>
+                <w:rFonts w:ascii="Arial" w:eastAsia="Calibri" w:hAnsi="Arial" w:cs="Arial"/>
+                <w:sz w:val="20"/>
+                <w:szCs w:val="20"/>
+              </w:rPr>
+              <w:t>8</w:t>
+            </w:r>
+            <w:r>
+              <w:rPr>
+                <w:rFonts w:ascii="Arial" w:eastAsia="Calibri" w:hAnsi="Arial" w:cs="Arial"/>
+                <w:sz w:val="20"/>
+                <w:szCs w:val="20"/>
+              </w:rPr>
+              <w:t>5 % de precisión en correcciones.</w:t>
             </w:r>
           </w:p>
           <w:p>
@@ -5520,25 +5148,7 @@
                 <w:sz w:val="20"/>
                 <w:szCs w:val="20"/>
               </w:rPr>
-              <w:t>La infraestructura gratuita (</w:t>
-            </w:r>
-            <w:proofErr w:type="spellStart"/>
-            <w:r>
-              <w:rPr>
-                <w:rFonts w:ascii="Arial" w:eastAsia="Calibri" w:hAnsi="Arial" w:cs="Arial"/>
-                <w:sz w:val="20"/>
-                <w:szCs w:val="20"/>
-              </w:rPr>
-              <w:t>Railway</w:t>
-            </w:r>
-            <w:proofErr w:type="spellEnd"/>
-            <w:r>
-              <w:rPr>
-                <w:rFonts w:ascii="Arial" w:eastAsia="Calibri" w:hAnsi="Arial" w:cs="Arial"/>
-                <w:sz w:val="20"/>
-                <w:szCs w:val="20"/>
-              </w:rPr>
-              <w:t>) permitirá alojar el prototipo inicial</w:t>
+              <w:t>La infraestructura gratuita (Railway) permitirá alojar el prototipo inicial</w:t>
             </w:r>
           </w:p>
         </w:tc>
@@ -5696,25 +5306,7 @@
                 <w:sz w:val="20"/>
                 <w:szCs w:val="20"/>
               </w:rPr>
-              <w:t xml:space="preserve">Dependencia de </w:t>
-            </w:r>
-            <w:proofErr w:type="spellStart"/>
-            <w:r>
-              <w:rPr>
-                <w:rFonts w:ascii="Arial" w:eastAsia="Calibri" w:hAnsi="Arial" w:cs="Arial"/>
-                <w:sz w:val="20"/>
-                <w:szCs w:val="20"/>
-              </w:rPr>
-              <w:t>APIs</w:t>
-            </w:r>
-            <w:proofErr w:type="spellEnd"/>
-            <w:r>
-              <w:rPr>
-                <w:rFonts w:ascii="Arial" w:eastAsia="Calibri" w:hAnsi="Arial" w:cs="Arial"/>
-                <w:sz w:val="20"/>
-                <w:szCs w:val="20"/>
-              </w:rPr>
-              <w:t xml:space="preserve"> externas de IA con posibles límites de uso</w:t>
+              <w:t>Dependencia de APIs externas de IA con posibles límites de uso</w:t>
             </w:r>
           </w:p>
         </w:tc>

</xml_diff>